<commit_message>
changed footer and repo card colors so that they would be easier to read. Also fixed bug where view repo buttons did not align proerly
</commit_message>
<xml_diff>
--- a/src/docs/resume.docx
+++ b/src/docs/resume.docx
@@ -205,13 +205,7 @@
               <w:rPr>
                 <w:b w:val="false"/>
               </w:rPr>
-              <w:t xml:space="preserve">Fargo, ND — </w:t>
-            </w:r>
-            <w:r>
-              <w:rPr>
-                <w:b w:val="false"/>
-              </w:rPr>
-              <w:t>VACAM Analyst</w:t>
+              <w:t>Fargo, ND — VACAM Analyst</w:t>
             </w:r>
             <w:r>
               <w:rPr>
@@ -274,21 +268,7 @@
                 <w:sz w:val="20"/>
                 <w:szCs w:val="20"/>
               </w:rPr>
-              <w:t xml:space="preserve">Develop actionable roadmaps for improving workflows and processes, and establish and organize KPIs in line with </w:t>
-            </w:r>
-            <w:r>
-              <w:rPr>
-                <w:sz w:val="20"/>
-                <w:szCs w:val="20"/>
-              </w:rPr>
-              <w:t>company</w:t>
-            </w:r>
-            <w:r>
-              <w:rPr>
-                <w:sz w:val="20"/>
-                <w:szCs w:val="20"/>
-              </w:rPr>
-              <w:t xml:space="preserve"> directives</w:t>
+              <w:t>Develop actionable roadmaps for improving workflows and processes, and establish and organize KPIs in line with company directives</w:t>
             </w:r>
           </w:p>
           <w:p>
@@ -925,268 +905,272 @@
             </w:pPr>
             <w:r>
               <w:rPr/>
+              <w:t>SCSS</w:t>
+            </w:r>
+          </w:p>
+          <w:p>
+            <w:pPr>
+              <w:pStyle w:val="LOnormal1"/>
+              <w:numPr>
+                <w:ilvl w:val="0"/>
+                <w:numId w:val="3"/>
+              </w:numPr>
+              <w:spacing w:lineRule="auto" w:line="240" w:before="0" w:after="140"/>
+              <w:ind w:left="720" w:right="300" w:hanging="360"/>
+              <w:rPr>
+                <w:u w:val="none"/>
+              </w:rPr>
+            </w:pPr>
+            <w:r>
+              <w:rPr/>
+              <w:t>HTLM5</w:t>
+            </w:r>
+          </w:p>
+          <w:p>
+            <w:pPr>
+              <w:pStyle w:val="LOnormal1"/>
+              <w:numPr>
+                <w:ilvl w:val="0"/>
+                <w:numId w:val="3"/>
+              </w:numPr>
+              <w:spacing w:lineRule="auto" w:line="240" w:before="0" w:after="140"/>
+              <w:ind w:left="720" w:right="300" w:hanging="360"/>
+              <w:rPr>
+                <w:u w:val="none"/>
+              </w:rPr>
+            </w:pPr>
+            <w:r>
+              <w:rPr/>
+              <w:t>CSS</w:t>
+            </w:r>
+          </w:p>
+          <w:p>
+            <w:pPr>
+              <w:pStyle w:val="LOnormal1"/>
+              <w:numPr>
+                <w:ilvl w:val="0"/>
+                <w:numId w:val="3"/>
+              </w:numPr>
+              <w:spacing w:lineRule="auto" w:line="240" w:before="0" w:after="140"/>
+              <w:ind w:left="720" w:right="300" w:hanging="360"/>
+              <w:rPr>
+                <w:u w:val="none"/>
+              </w:rPr>
+            </w:pPr>
+            <w:r>
+              <w:rPr/>
+              <w:t>PHP</w:t>
+            </w:r>
+          </w:p>
+          <w:p>
+            <w:pPr>
+              <w:pStyle w:val="LOnormal1"/>
+              <w:numPr>
+                <w:ilvl w:val="0"/>
+                <w:numId w:val="3"/>
+              </w:numPr>
+              <w:spacing w:lineRule="auto" w:line="240" w:before="0" w:after="140"/>
+              <w:ind w:left="720" w:right="300" w:hanging="360"/>
+              <w:rPr>
+                <w:u w:val="none"/>
+              </w:rPr>
+            </w:pPr>
+            <w:r>
+              <w:rPr/>
+              <w:t>React</w:t>
+            </w:r>
+          </w:p>
+          <w:p>
+            <w:pPr>
+              <w:pStyle w:val="LOnormal1"/>
+              <w:numPr>
+                <w:ilvl w:val="0"/>
+                <w:numId w:val="3"/>
+              </w:numPr>
+              <w:spacing w:lineRule="auto" w:line="240" w:before="0" w:after="140"/>
+              <w:ind w:left="720" w:right="300" w:hanging="360"/>
+              <w:rPr>
+                <w:u w:val="none"/>
+              </w:rPr>
+            </w:pPr>
+            <w:r>
+              <w:rPr/>
+              <w:t>SQL</w:t>
+            </w:r>
+          </w:p>
+          <w:p>
+            <w:pPr>
+              <w:pStyle w:val="LOnormal1"/>
+              <w:numPr>
+                <w:ilvl w:val="0"/>
+                <w:numId w:val="3"/>
+              </w:numPr>
+              <w:spacing w:lineRule="auto" w:line="240" w:before="0" w:after="140"/>
+              <w:ind w:left="720" w:right="300" w:hanging="360"/>
+              <w:rPr>
+                <w:u w:val="none"/>
+              </w:rPr>
+            </w:pPr>
+            <w:r>
+              <w:rPr>
+                <w:u w:val="none"/>
+              </w:rPr>
+              <w:t>React Context Api</w:t>
+            </w:r>
+          </w:p>
+          <w:p>
+            <w:pPr>
+              <w:pStyle w:val="LOnormal1"/>
+              <w:numPr>
+                <w:ilvl w:val="0"/>
+                <w:numId w:val="3"/>
+              </w:numPr>
+              <w:spacing w:lineRule="auto" w:line="240" w:before="0" w:after="140"/>
+              <w:ind w:left="720" w:right="300" w:hanging="360"/>
+              <w:rPr>
+                <w:u w:val="none"/>
+              </w:rPr>
+            </w:pPr>
+            <w:r>
+              <w:rPr>
+                <w:u w:val="none"/>
+              </w:rPr>
+              <w:t>React reducers</w:t>
+            </w:r>
+          </w:p>
+          <w:p>
+            <w:pPr>
+              <w:pStyle w:val="LOnormal1"/>
+              <w:numPr>
+                <w:ilvl w:val="0"/>
+                <w:numId w:val="3"/>
+              </w:numPr>
+              <w:spacing w:lineRule="auto" w:line="240" w:before="0" w:after="140"/>
+              <w:ind w:left="720" w:right="300" w:hanging="360"/>
+              <w:rPr>
+                <w:u w:val="none"/>
+              </w:rPr>
+            </w:pPr>
+            <w:r>
+              <w:rPr>
+                <w:u w:val="none"/>
+              </w:rPr>
+              <w:t>React redux</w:t>
+            </w:r>
+          </w:p>
+          <w:p>
+            <w:pPr>
+              <w:pStyle w:val="LOnormal1"/>
+              <w:numPr>
+                <w:ilvl w:val="0"/>
+                <w:numId w:val="3"/>
+              </w:numPr>
+              <w:spacing w:lineRule="auto" w:line="240" w:before="0" w:after="140"/>
+              <w:ind w:left="720" w:right="300" w:hanging="360"/>
+              <w:rPr>
+                <w:u w:val="none"/>
+              </w:rPr>
+            </w:pPr>
+            <w:r>
+              <w:rPr>
+                <w:u w:val="none"/>
+              </w:rPr>
+              <w:t>NPM</w:t>
+            </w:r>
+          </w:p>
+          <w:p>
+            <w:pPr>
+              <w:pStyle w:val="LOnormal1"/>
+              <w:numPr>
+                <w:ilvl w:val="0"/>
+                <w:numId w:val="3"/>
+              </w:numPr>
+              <w:spacing w:lineRule="auto" w:line="240" w:before="0" w:after="140"/>
+              <w:ind w:left="720" w:right="300" w:hanging="360"/>
+              <w:rPr>
+                <w:u w:val="none"/>
+              </w:rPr>
+            </w:pPr>
+            <w:r>
+              <w:rPr>
+                <w:u w:val="none"/>
+              </w:rPr>
+              <w:t>Firebase</w:t>
+            </w:r>
+          </w:p>
+          <w:p>
+            <w:pPr>
+              <w:pStyle w:val="LOnormal1"/>
+              <w:numPr>
+                <w:ilvl w:val="0"/>
+                <w:numId w:val="3"/>
+              </w:numPr>
+              <w:spacing w:lineRule="auto" w:line="240" w:before="0" w:after="140"/>
+              <w:ind w:left="720" w:right="300" w:hanging="360"/>
+              <w:rPr>
+                <w:u w:val="none"/>
+              </w:rPr>
+            </w:pPr>
+            <w:r>
+              <w:rPr>
+                <w:u w:val="none"/>
+              </w:rPr>
+              <w:t>Firestore</w:t>
+            </w:r>
+          </w:p>
+          <w:p>
+            <w:pPr>
+              <w:pStyle w:val="LOnormal1"/>
+              <w:numPr>
+                <w:ilvl w:val="0"/>
+                <w:numId w:val="3"/>
+              </w:numPr>
+              <w:spacing w:lineRule="auto" w:line="240" w:before="0" w:after="140"/>
+              <w:ind w:left="720" w:right="300" w:hanging="360"/>
+              <w:rPr>
+                <w:u w:val="none"/>
+              </w:rPr>
+            </w:pPr>
+            <w:r>
+              <w:rPr>
+                <w:u w:val="none"/>
+              </w:rPr>
+              <w:t>MongoDb</w:t>
+            </w:r>
+          </w:p>
+          <w:p>
+            <w:pPr>
+              <w:pStyle w:val="LOnormal1"/>
+              <w:numPr>
+                <w:ilvl w:val="0"/>
+                <w:numId w:val="3"/>
+              </w:numPr>
+              <w:spacing w:lineRule="auto" w:line="240" w:before="0" w:after="140"/>
+              <w:ind w:left="720" w:right="300" w:hanging="360"/>
+              <w:rPr>
+                <w:u w:val="none"/>
+              </w:rPr>
+            </w:pPr>
+            <w:r>
+              <w:rPr>
+                <w:u w:val="none"/>
+              </w:rPr>
+              <w:t>Mern</w:t>
+            </w:r>
+          </w:p>
+          <w:p>
+            <w:pPr>
+              <w:pStyle w:val="LOnormal1"/>
+              <w:spacing w:lineRule="auto" w:line="240" w:before="0" w:after="140"/>
+              <w:rPr/>
+            </w:pPr>
+            <w:r>
+              <w:rPr/>
+              <w:t xml:space="preserve">C, Java, Python, R, </w:t>
+            </w:r>
+            <w:r>
+              <w:rPr/>
               <w:t>JavaScript</w:t>
-            </w:r>
-          </w:p>
-          <w:p>
-            <w:pPr>
-              <w:pStyle w:val="LOnormal1"/>
-              <w:numPr>
-                <w:ilvl w:val="0"/>
-                <w:numId w:val="3"/>
-              </w:numPr>
-              <w:spacing w:lineRule="auto" w:line="240" w:before="0" w:after="140"/>
-              <w:ind w:left="720" w:right="300" w:hanging="360"/>
-              <w:rPr>
-                <w:u w:val="none"/>
-              </w:rPr>
-            </w:pPr>
-            <w:r>
-              <w:rPr/>
-              <w:t>HTLM5</w:t>
-            </w:r>
-          </w:p>
-          <w:p>
-            <w:pPr>
-              <w:pStyle w:val="LOnormal1"/>
-              <w:numPr>
-                <w:ilvl w:val="0"/>
-                <w:numId w:val="3"/>
-              </w:numPr>
-              <w:spacing w:lineRule="auto" w:line="240" w:before="0" w:after="140"/>
-              <w:ind w:left="720" w:right="300" w:hanging="360"/>
-              <w:rPr>
-                <w:u w:val="none"/>
-              </w:rPr>
-            </w:pPr>
-            <w:r>
-              <w:rPr/>
-              <w:t>CSS</w:t>
-            </w:r>
-          </w:p>
-          <w:p>
-            <w:pPr>
-              <w:pStyle w:val="LOnormal1"/>
-              <w:numPr>
-                <w:ilvl w:val="0"/>
-                <w:numId w:val="3"/>
-              </w:numPr>
-              <w:spacing w:lineRule="auto" w:line="240" w:before="0" w:after="140"/>
-              <w:ind w:left="720" w:right="300" w:hanging="360"/>
-              <w:rPr>
-                <w:u w:val="none"/>
-              </w:rPr>
-            </w:pPr>
-            <w:r>
-              <w:rPr/>
-              <w:t>PHP</w:t>
-            </w:r>
-          </w:p>
-          <w:p>
-            <w:pPr>
-              <w:pStyle w:val="LOnormal1"/>
-              <w:numPr>
-                <w:ilvl w:val="0"/>
-                <w:numId w:val="3"/>
-              </w:numPr>
-              <w:spacing w:lineRule="auto" w:line="240" w:before="0" w:after="140"/>
-              <w:ind w:left="720" w:right="300" w:hanging="360"/>
-              <w:rPr>
-                <w:u w:val="none"/>
-              </w:rPr>
-            </w:pPr>
-            <w:r>
-              <w:rPr/>
-              <w:t>React</w:t>
-            </w:r>
-          </w:p>
-          <w:p>
-            <w:pPr>
-              <w:pStyle w:val="LOnormal1"/>
-              <w:numPr>
-                <w:ilvl w:val="0"/>
-                <w:numId w:val="3"/>
-              </w:numPr>
-              <w:spacing w:lineRule="auto" w:line="240" w:before="0" w:after="140"/>
-              <w:ind w:left="720" w:right="300" w:hanging="360"/>
-              <w:rPr>
-                <w:u w:val="none"/>
-              </w:rPr>
-            </w:pPr>
-            <w:r>
-              <w:rPr/>
-              <w:t>SQL</w:t>
-            </w:r>
-          </w:p>
-          <w:p>
-            <w:pPr>
-              <w:pStyle w:val="LOnormal1"/>
-              <w:numPr>
-                <w:ilvl w:val="0"/>
-                <w:numId w:val="3"/>
-              </w:numPr>
-              <w:spacing w:lineRule="auto" w:line="240" w:before="0" w:after="140"/>
-              <w:ind w:left="720" w:right="300" w:hanging="360"/>
-              <w:rPr>
-                <w:u w:val="none"/>
-              </w:rPr>
-            </w:pPr>
-            <w:r>
-              <w:rPr>
-                <w:u w:val="none"/>
-              </w:rPr>
-              <w:t>React Context Api</w:t>
-            </w:r>
-          </w:p>
-          <w:p>
-            <w:pPr>
-              <w:pStyle w:val="LOnormal1"/>
-              <w:numPr>
-                <w:ilvl w:val="0"/>
-                <w:numId w:val="3"/>
-              </w:numPr>
-              <w:spacing w:lineRule="auto" w:line="240" w:before="0" w:after="140"/>
-              <w:ind w:left="720" w:right="300" w:hanging="360"/>
-              <w:rPr>
-                <w:u w:val="none"/>
-              </w:rPr>
-            </w:pPr>
-            <w:r>
-              <w:rPr>
-                <w:u w:val="none"/>
-              </w:rPr>
-              <w:t>React reducers</w:t>
-            </w:r>
-          </w:p>
-          <w:p>
-            <w:pPr>
-              <w:pStyle w:val="LOnormal1"/>
-              <w:numPr>
-                <w:ilvl w:val="0"/>
-                <w:numId w:val="3"/>
-              </w:numPr>
-              <w:spacing w:lineRule="auto" w:line="240" w:before="0" w:after="140"/>
-              <w:ind w:left="720" w:right="300" w:hanging="360"/>
-              <w:rPr>
-                <w:u w:val="none"/>
-              </w:rPr>
-            </w:pPr>
-            <w:r>
-              <w:rPr>
-                <w:u w:val="none"/>
-              </w:rPr>
-              <w:t>React redux</w:t>
-            </w:r>
-          </w:p>
-          <w:p>
-            <w:pPr>
-              <w:pStyle w:val="LOnormal1"/>
-              <w:numPr>
-                <w:ilvl w:val="0"/>
-                <w:numId w:val="3"/>
-              </w:numPr>
-              <w:spacing w:lineRule="auto" w:line="240" w:before="0" w:after="140"/>
-              <w:ind w:left="720" w:right="300" w:hanging="360"/>
-              <w:rPr>
-                <w:u w:val="none"/>
-              </w:rPr>
-            </w:pPr>
-            <w:r>
-              <w:rPr>
-                <w:u w:val="none"/>
-              </w:rPr>
-              <w:t>NPM</w:t>
-            </w:r>
-          </w:p>
-          <w:p>
-            <w:pPr>
-              <w:pStyle w:val="LOnormal1"/>
-              <w:numPr>
-                <w:ilvl w:val="0"/>
-                <w:numId w:val="3"/>
-              </w:numPr>
-              <w:spacing w:lineRule="auto" w:line="240" w:before="0" w:after="140"/>
-              <w:ind w:left="720" w:right="300" w:hanging="360"/>
-              <w:rPr>
-                <w:u w:val="none"/>
-              </w:rPr>
-            </w:pPr>
-            <w:r>
-              <w:rPr>
-                <w:u w:val="none"/>
-              </w:rPr>
-              <w:t>Firebase</w:t>
-            </w:r>
-          </w:p>
-          <w:p>
-            <w:pPr>
-              <w:pStyle w:val="LOnormal1"/>
-              <w:numPr>
-                <w:ilvl w:val="0"/>
-                <w:numId w:val="3"/>
-              </w:numPr>
-              <w:spacing w:lineRule="auto" w:line="240" w:before="0" w:after="140"/>
-              <w:ind w:left="720" w:right="300" w:hanging="360"/>
-              <w:rPr>
-                <w:u w:val="none"/>
-              </w:rPr>
-            </w:pPr>
-            <w:r>
-              <w:rPr>
-                <w:u w:val="none"/>
-              </w:rPr>
-              <w:t>Firestore</w:t>
-            </w:r>
-          </w:p>
-          <w:p>
-            <w:pPr>
-              <w:pStyle w:val="LOnormal1"/>
-              <w:numPr>
-                <w:ilvl w:val="0"/>
-                <w:numId w:val="3"/>
-              </w:numPr>
-              <w:spacing w:lineRule="auto" w:line="240" w:before="0" w:after="140"/>
-              <w:ind w:left="720" w:right="300" w:hanging="360"/>
-              <w:rPr>
-                <w:u w:val="none"/>
-              </w:rPr>
-            </w:pPr>
-            <w:r>
-              <w:rPr>
-                <w:u w:val="none"/>
-              </w:rPr>
-              <w:t>MongoDb</w:t>
-            </w:r>
-          </w:p>
-          <w:p>
-            <w:pPr>
-              <w:pStyle w:val="LOnormal1"/>
-              <w:numPr>
-                <w:ilvl w:val="0"/>
-                <w:numId w:val="3"/>
-              </w:numPr>
-              <w:spacing w:lineRule="auto" w:line="240" w:before="0" w:after="140"/>
-              <w:ind w:left="720" w:right="300" w:hanging="360"/>
-              <w:rPr>
-                <w:u w:val="none"/>
-              </w:rPr>
-            </w:pPr>
-            <w:r>
-              <w:rPr>
-                <w:u w:val="none"/>
-              </w:rPr>
-              <w:t>Mern</w:t>
-            </w:r>
-          </w:p>
-          <w:p>
-            <w:pPr>
-              <w:pStyle w:val="LOnormal1"/>
-              <w:spacing w:lineRule="auto" w:line="240" w:before="0" w:after="140"/>
-              <w:rPr/>
-            </w:pPr>
-            <w:r>
-              <w:rPr/>
-              <w:t>C, Java, Python, SQL, R, SCSS</w:t>
             </w:r>
           </w:p>
           <w:p>

</xml_diff>